<commit_message>
Updated ProcessAudit and added CodeAudit1.
</commit_message>
<xml_diff>
--- a/Documents/Audits/ProcessAudit.docx
+++ b/Documents/Audits/ProcessAudit.docx
@@ -47,13 +47,8 @@
             </w:r>
             <w:r>
               <w:br/>
-              <w:t xml:space="preserve">Auditor Name: Alex </w:t>
-            </w:r>
-            <w:proofErr w:type="spellStart"/>
-            <w:r>
-              <w:t>Radermacher</w:t>
-            </w:r>
-            <w:proofErr w:type="spellEnd"/>
+              <w:t>Auditor Name: Alex Radermacher</w:t>
+            </w:r>
           </w:p>
           <w:p>
             <w:r>
@@ -255,7 +250,7 @@
         <w:tc>
           <w:tcPr>
             <w:tcW w:w="576" w:type="dxa"/>
-            <w:shd w:val="clear" w:color="auto" w:fill="auto"/>
+            <w:shd w:val="clear" w:color="auto" w:fill="00B050"/>
             <w:vAlign w:val="center"/>
           </w:tcPr>
           <w:p>
@@ -385,7 +380,7 @@
         <w:tc>
           <w:tcPr>
             <w:tcW w:w="576" w:type="dxa"/>
-            <w:shd w:val="clear" w:color="auto" w:fill="auto"/>
+            <w:shd w:val="clear" w:color="auto" w:fill="00B050"/>
             <w:vAlign w:val="center"/>
           </w:tcPr>
           <w:p>
@@ -512,7 +507,7 @@
         <w:tc>
           <w:tcPr>
             <w:tcW w:w="576" w:type="dxa"/>
-            <w:shd w:val="clear" w:color="auto" w:fill="auto"/>
+            <w:shd w:val="clear" w:color="auto" w:fill="00B050"/>
             <w:vAlign w:val="center"/>
           </w:tcPr>
           <w:p>
@@ -639,7 +634,7 @@
         <w:tc>
           <w:tcPr>
             <w:tcW w:w="576" w:type="dxa"/>
-            <w:shd w:val="clear" w:color="auto" w:fill="auto"/>
+            <w:shd w:val="clear" w:color="auto" w:fill="00B050"/>
             <w:vAlign w:val="center"/>
           </w:tcPr>
           <w:p>
@@ -766,7 +761,7 @@
         <w:tc>
           <w:tcPr>
             <w:tcW w:w="576" w:type="dxa"/>
-            <w:shd w:val="clear" w:color="auto" w:fill="auto"/>
+            <w:shd w:val="clear" w:color="auto" w:fill="00B050"/>
             <w:vAlign w:val="center"/>
           </w:tcPr>
           <w:p>
@@ -893,7 +888,7 @@
         <w:tc>
           <w:tcPr>
             <w:tcW w:w="576" w:type="dxa"/>
-            <w:shd w:val="clear" w:color="auto" w:fill="auto"/>
+            <w:shd w:val="clear" w:color="auto" w:fill="00B050"/>
             <w:vAlign w:val="center"/>
           </w:tcPr>
           <w:p>
@@ -1020,7 +1015,7 @@
         <w:tc>
           <w:tcPr>
             <w:tcW w:w="576" w:type="dxa"/>
-            <w:shd w:val="clear" w:color="auto" w:fill="auto"/>
+            <w:shd w:val="clear" w:color="auto" w:fill="00B050"/>
             <w:vAlign w:val="center"/>
           </w:tcPr>
           <w:p>
@@ -1144,7 +1139,7 @@
         <w:tc>
           <w:tcPr>
             <w:tcW w:w="576" w:type="dxa"/>
-            <w:shd w:val="clear" w:color="auto" w:fill="auto"/>
+            <w:shd w:val="clear" w:color="auto" w:fill="00B050"/>
             <w:vAlign w:val="center"/>
           </w:tcPr>
           <w:p>
@@ -1268,7 +1263,7 @@
         <w:tc>
           <w:tcPr>
             <w:tcW w:w="576" w:type="dxa"/>
-            <w:shd w:val="clear" w:color="auto" w:fill="auto"/>
+            <w:shd w:val="clear" w:color="auto" w:fill="00B050"/>
             <w:vAlign w:val="center"/>
           </w:tcPr>
           <w:p>
@@ -1535,7 +1530,7 @@
         <w:tc>
           <w:tcPr>
             <w:tcW w:w="576" w:type="dxa"/>
-            <w:shd w:val="clear" w:color="auto" w:fill="auto"/>
+            <w:shd w:val="clear" w:color="auto" w:fill="00B050"/>
             <w:vAlign w:val="center"/>
           </w:tcPr>
           <w:p>
@@ -1664,7 +1659,7 @@
         <w:tc>
           <w:tcPr>
             <w:tcW w:w="576" w:type="dxa"/>
-            <w:shd w:val="clear" w:color="auto" w:fill="auto"/>
+            <w:shd w:val="clear" w:color="auto" w:fill="00B050"/>
             <w:vAlign w:val="center"/>
           </w:tcPr>
           <w:p>
@@ -1797,7 +1792,7 @@
         <w:tc>
           <w:tcPr>
             <w:tcW w:w="576" w:type="dxa"/>
-            <w:shd w:val="clear" w:color="auto" w:fill="auto"/>
+            <w:shd w:val="clear" w:color="auto" w:fill="00B050"/>
             <w:vAlign w:val="center"/>
           </w:tcPr>
           <w:p>
@@ -1923,7 +1918,7 @@
         <w:tc>
           <w:tcPr>
             <w:tcW w:w="576" w:type="dxa"/>
-            <w:shd w:val="clear" w:color="auto" w:fill="auto"/>
+            <w:shd w:val="clear" w:color="auto" w:fill="00B050"/>
             <w:vAlign w:val="center"/>
           </w:tcPr>
           <w:p>
@@ -2052,7 +2047,7 @@
         <w:tc>
           <w:tcPr>
             <w:tcW w:w="576" w:type="dxa"/>
-            <w:shd w:val="clear" w:color="auto" w:fill="auto"/>
+            <w:shd w:val="clear" w:color="auto" w:fill="00B050"/>
             <w:vAlign w:val="center"/>
           </w:tcPr>
           <w:p>
@@ -2199,7 +2194,7 @@
         <w:tc>
           <w:tcPr>
             <w:tcW w:w="576" w:type="dxa"/>
-            <w:shd w:val="clear" w:color="auto" w:fill="auto"/>
+            <w:shd w:val="clear" w:color="auto" w:fill="00B050"/>
             <w:vAlign w:val="center"/>
           </w:tcPr>
           <w:p>
@@ -2325,7 +2320,7 @@
         <w:tc>
           <w:tcPr>
             <w:tcW w:w="576" w:type="dxa"/>
-            <w:shd w:val="clear" w:color="auto" w:fill="auto"/>
+            <w:shd w:val="clear" w:color="auto" w:fill="00B050"/>
             <w:vAlign w:val="center"/>
           </w:tcPr>
           <w:p>
@@ -2451,7 +2446,7 @@
         <w:tc>
           <w:tcPr>
             <w:tcW w:w="576" w:type="dxa"/>
-            <w:shd w:val="clear" w:color="auto" w:fill="auto"/>
+            <w:shd w:val="clear" w:color="auto" w:fill="00B050"/>
             <w:vAlign w:val="center"/>
           </w:tcPr>
           <w:p>
@@ -2716,7 +2711,7 @@
         <w:tc>
           <w:tcPr>
             <w:tcW w:w="576" w:type="dxa"/>
-            <w:shd w:val="clear" w:color="auto" w:fill="auto"/>
+            <w:shd w:val="clear" w:color="auto" w:fill="00B050"/>
             <w:vAlign w:val="center"/>
           </w:tcPr>
           <w:p>
@@ -2845,7 +2840,7 @@
         <w:tc>
           <w:tcPr>
             <w:tcW w:w="576" w:type="dxa"/>
-            <w:shd w:val="clear" w:color="auto" w:fill="auto"/>
+            <w:shd w:val="clear" w:color="auto" w:fill="00B050"/>
             <w:vAlign w:val="center"/>
           </w:tcPr>
           <w:p>
@@ -2968,7 +2963,7 @@
         <w:tc>
           <w:tcPr>
             <w:tcW w:w="576" w:type="dxa"/>
-            <w:shd w:val="clear" w:color="auto" w:fill="auto"/>
+            <w:shd w:val="clear" w:color="auto" w:fill="00B050"/>
             <w:vAlign w:val="center"/>
           </w:tcPr>
           <w:p>
@@ -3094,7 +3089,7 @@
         <w:tc>
           <w:tcPr>
             <w:tcW w:w="576" w:type="dxa"/>
-            <w:shd w:val="clear" w:color="auto" w:fill="auto"/>
+            <w:shd w:val="clear" w:color="auto" w:fill="00B050"/>
             <w:vAlign w:val="center"/>
           </w:tcPr>
           <w:p>
@@ -3220,7 +3215,7 @@
         <w:tc>
           <w:tcPr>
             <w:tcW w:w="576" w:type="dxa"/>
-            <w:shd w:val="clear" w:color="auto" w:fill="auto"/>
+            <w:shd w:val="clear" w:color="auto" w:fill="00B050"/>
             <w:vAlign w:val="center"/>
           </w:tcPr>
           <w:p>
@@ -3357,7 +3352,7 @@
         <w:tc>
           <w:tcPr>
             <w:tcW w:w="576" w:type="dxa"/>
-            <w:shd w:val="clear" w:color="auto" w:fill="auto"/>
+            <w:shd w:val="clear" w:color="auto" w:fill="00B050"/>
             <w:vAlign w:val="center"/>
           </w:tcPr>
           <w:p>
@@ -3480,7 +3475,7 @@
         <w:tc>
           <w:tcPr>
             <w:tcW w:w="576" w:type="dxa"/>
-            <w:shd w:val="clear" w:color="auto" w:fill="auto"/>
+            <w:shd w:val="clear" w:color="auto" w:fill="00B050"/>
             <w:vAlign w:val="center"/>
           </w:tcPr>
           <w:p>
@@ -3603,7 +3598,7 @@
         <w:tc>
           <w:tcPr>
             <w:tcW w:w="576" w:type="dxa"/>
-            <w:shd w:val="clear" w:color="auto" w:fill="auto"/>
+            <w:shd w:val="clear" w:color="auto" w:fill="00B050"/>
             <w:vAlign w:val="center"/>
           </w:tcPr>
           <w:p>
@@ -3851,7 +3846,7 @@
         <w:tc>
           <w:tcPr>
             <w:tcW w:w="576" w:type="dxa"/>
-            <w:shd w:val="clear" w:color="auto" w:fill="auto"/>
+            <w:shd w:val="clear" w:color="auto" w:fill="00B050"/>
             <w:vAlign w:val="center"/>
           </w:tcPr>
           <w:p>
@@ -3980,7 +3975,7 @@
         <w:tc>
           <w:tcPr>
             <w:tcW w:w="576" w:type="dxa"/>
-            <w:shd w:val="clear" w:color="auto" w:fill="auto"/>
+            <w:shd w:val="clear" w:color="auto" w:fill="00B050"/>
             <w:vAlign w:val="center"/>
           </w:tcPr>
           <w:p>
@@ -4106,7 +4101,7 @@
         <w:tc>
           <w:tcPr>
             <w:tcW w:w="576" w:type="dxa"/>
-            <w:shd w:val="clear" w:color="auto" w:fill="auto"/>
+            <w:shd w:val="clear" w:color="auto" w:fill="00B050"/>
             <w:vAlign w:val="center"/>
           </w:tcPr>
           <w:p>
@@ -4232,7 +4227,7 @@
         <w:tc>
           <w:tcPr>
             <w:tcW w:w="576" w:type="dxa"/>
-            <w:shd w:val="clear" w:color="auto" w:fill="auto"/>
+            <w:shd w:val="clear" w:color="auto" w:fill="00B050"/>
             <w:vAlign w:val="center"/>
           </w:tcPr>
           <w:p>
@@ -4358,7 +4353,7 @@
         <w:tc>
           <w:tcPr>
             <w:tcW w:w="576" w:type="dxa"/>
-            <w:shd w:val="clear" w:color="auto" w:fill="auto"/>
+            <w:shd w:val="clear" w:color="auto" w:fill="00B050"/>
             <w:vAlign w:val="center"/>
           </w:tcPr>
           <w:p>
@@ -4484,7 +4479,7 @@
         <w:tc>
           <w:tcPr>
             <w:tcW w:w="576" w:type="dxa"/>
-            <w:shd w:val="clear" w:color="auto" w:fill="auto"/>
+            <w:shd w:val="clear" w:color="auto" w:fill="00B050"/>
             <w:vAlign w:val="center"/>
           </w:tcPr>
           <w:p>
@@ -4607,7 +4602,7 @@
         <w:tc>
           <w:tcPr>
             <w:tcW w:w="576" w:type="dxa"/>
-            <w:shd w:val="clear" w:color="auto" w:fill="auto"/>
+            <w:shd w:val="clear" w:color="auto" w:fill="00B050"/>
             <w:vAlign w:val="center"/>
           </w:tcPr>
           <w:p>
@@ -4730,7 +4725,7 @@
         <w:tc>
           <w:tcPr>
             <w:tcW w:w="576" w:type="dxa"/>
-            <w:shd w:val="clear" w:color="auto" w:fill="auto"/>
+            <w:shd w:val="clear" w:color="auto" w:fill="00B050"/>
             <w:vAlign w:val="center"/>
           </w:tcPr>
           <w:p>
@@ -4988,7 +4983,7 @@
         <w:tc>
           <w:tcPr>
             <w:tcW w:w="576" w:type="dxa"/>
-            <w:shd w:val="clear" w:color="auto" w:fill="auto"/>
+            <w:shd w:val="clear" w:color="auto" w:fill="00B050"/>
             <w:vAlign w:val="center"/>
           </w:tcPr>
           <w:p>
@@ -5118,7 +5113,7 @@
         <w:tc>
           <w:tcPr>
             <w:tcW w:w="576" w:type="dxa"/>
-            <w:shd w:val="clear" w:color="auto" w:fill="auto"/>
+            <w:shd w:val="clear" w:color="auto" w:fill="00B050"/>
             <w:vAlign w:val="center"/>
           </w:tcPr>
           <w:p>
@@ -5244,7 +5239,7 @@
         <w:tc>
           <w:tcPr>
             <w:tcW w:w="576" w:type="dxa"/>
-            <w:shd w:val="clear" w:color="auto" w:fill="auto"/>
+            <w:shd w:val="clear" w:color="auto" w:fill="00B050"/>
             <w:vAlign w:val="center"/>
           </w:tcPr>
           <w:p>
@@ -5374,17 +5369,24 @@
         <w:tc>
           <w:tcPr>
             <w:tcW w:w="576" w:type="dxa"/>
-            <w:shd w:val="clear" w:color="auto" w:fill="auto"/>
-            <w:vAlign w:val="center"/>
-          </w:tcPr>
-          <w:p>
-            <w:pPr>
-              <w:jc w:val="center"/>
-              <w:rPr>
-                <w:sz w:val="16"/>
-                <w:szCs w:val="16"/>
-              </w:rPr>
-            </w:pPr>
+            <w:shd w:val="clear" w:color="auto" w:fill="FF0000"/>
+            <w:vAlign w:val="center"/>
+          </w:tcPr>
+          <w:p>
+            <w:pPr>
+              <w:jc w:val="center"/>
+              <w:rPr>
+                <w:sz w:val="16"/>
+                <w:szCs w:val="16"/>
+              </w:rPr>
+            </w:pPr>
+            <w:r>
+              <w:rPr>
+                <w:sz w:val="16"/>
+                <w:szCs w:val="16"/>
+              </w:rPr>
+              <w:t>12</w:t>
+            </w:r>
           </w:p>
         </w:tc>
         <w:tc>
@@ -5468,39 +5470,39 @@
         <w:tc>
           <w:tcPr>
             <w:tcW w:w="576" w:type="dxa"/>
-            <w:shd w:val="clear" w:color="auto" w:fill="auto"/>
-            <w:vAlign w:val="center"/>
-          </w:tcPr>
-          <w:p>
-            <w:pPr>
-              <w:jc w:val="center"/>
-              <w:rPr>
-                <w:sz w:val="16"/>
-                <w:szCs w:val="16"/>
-              </w:rPr>
-            </w:pPr>
-          </w:p>
-        </w:tc>
-        <w:tc>
-          <w:tcPr>
-            <w:tcW w:w="576" w:type="dxa"/>
-            <w:shd w:val="clear" w:color="auto" w:fill="auto"/>
-            <w:vAlign w:val="center"/>
-          </w:tcPr>
-          <w:p>
-            <w:pPr>
-              <w:jc w:val="center"/>
-              <w:rPr>
-                <w:sz w:val="16"/>
-                <w:szCs w:val="16"/>
-              </w:rPr>
-            </w:pPr>
-          </w:p>
-        </w:tc>
-        <w:tc>
-          <w:tcPr>
-            <w:tcW w:w="576" w:type="dxa"/>
-            <w:shd w:val="clear" w:color="auto" w:fill="auto"/>
+            <w:shd w:val="clear" w:color="auto" w:fill="00B050"/>
+            <w:vAlign w:val="center"/>
+          </w:tcPr>
+          <w:p>
+            <w:pPr>
+              <w:jc w:val="center"/>
+              <w:rPr>
+                <w:sz w:val="16"/>
+                <w:szCs w:val="16"/>
+              </w:rPr>
+            </w:pPr>
+          </w:p>
+        </w:tc>
+        <w:tc>
+          <w:tcPr>
+            <w:tcW w:w="576" w:type="dxa"/>
+            <w:shd w:val="clear" w:color="auto" w:fill="00B050"/>
+            <w:vAlign w:val="center"/>
+          </w:tcPr>
+          <w:p>
+            <w:pPr>
+              <w:jc w:val="center"/>
+              <w:rPr>
+                <w:sz w:val="16"/>
+                <w:szCs w:val="16"/>
+              </w:rPr>
+            </w:pPr>
+          </w:p>
+        </w:tc>
+        <w:tc>
+          <w:tcPr>
+            <w:tcW w:w="576" w:type="dxa"/>
+            <w:shd w:val="clear" w:color="auto" w:fill="00B050"/>
             <w:vAlign w:val="center"/>
           </w:tcPr>
           <w:p>
@@ -5623,17 +5625,24 @@
         <w:tc>
           <w:tcPr>
             <w:tcW w:w="576" w:type="dxa"/>
-            <w:shd w:val="clear" w:color="auto" w:fill="auto"/>
-            <w:vAlign w:val="center"/>
-          </w:tcPr>
-          <w:p>
-            <w:pPr>
-              <w:jc w:val="center"/>
-              <w:rPr>
-                <w:sz w:val="16"/>
-                <w:szCs w:val="16"/>
-              </w:rPr>
-            </w:pPr>
+            <w:shd w:val="clear" w:color="auto" w:fill="FF0000"/>
+            <w:vAlign w:val="center"/>
+          </w:tcPr>
+          <w:p>
+            <w:pPr>
+              <w:jc w:val="center"/>
+              <w:rPr>
+                <w:sz w:val="16"/>
+                <w:szCs w:val="16"/>
+              </w:rPr>
+            </w:pPr>
+            <w:r>
+              <w:rPr>
+                <w:sz w:val="16"/>
+                <w:szCs w:val="16"/>
+              </w:rPr>
+              <w:t>12</w:t>
+            </w:r>
           </w:p>
         </w:tc>
         <w:tc>
@@ -5881,17 +5890,24 @@
         <w:tc>
           <w:tcPr>
             <w:tcW w:w="576" w:type="dxa"/>
-            <w:shd w:val="clear" w:color="auto" w:fill="auto"/>
-            <w:vAlign w:val="center"/>
-          </w:tcPr>
-          <w:p>
-            <w:pPr>
-              <w:jc w:val="center"/>
-              <w:rPr>
-                <w:sz w:val="16"/>
-                <w:szCs w:val="16"/>
-              </w:rPr>
-            </w:pPr>
+            <w:shd w:val="clear" w:color="auto" w:fill="FF0000"/>
+            <w:vAlign w:val="center"/>
+          </w:tcPr>
+          <w:p>
+            <w:pPr>
+              <w:jc w:val="center"/>
+              <w:rPr>
+                <w:sz w:val="16"/>
+                <w:szCs w:val="16"/>
+              </w:rPr>
+            </w:pPr>
+            <w:r>
+              <w:rPr>
+                <w:sz w:val="16"/>
+                <w:szCs w:val="16"/>
+              </w:rPr>
+              <w:t>11</w:t>
+            </w:r>
           </w:p>
         </w:tc>
         <w:tc>
@@ -6004,7 +6020,7 @@
         <w:tc>
           <w:tcPr>
             <w:tcW w:w="576" w:type="dxa"/>
-            <w:shd w:val="clear" w:color="auto" w:fill="auto"/>
+            <w:shd w:val="clear" w:color="auto" w:fill="00B050"/>
             <w:vAlign w:val="center"/>
           </w:tcPr>
           <w:p>
@@ -6127,7 +6143,7 @@
         <w:tc>
           <w:tcPr>
             <w:tcW w:w="576" w:type="dxa"/>
-            <w:shd w:val="clear" w:color="auto" w:fill="auto"/>
+            <w:shd w:val="clear" w:color="auto" w:fill="00B050"/>
             <w:vAlign w:val="center"/>
           </w:tcPr>
           <w:p>
@@ -6257,17 +6273,24 @@
         <w:tc>
           <w:tcPr>
             <w:tcW w:w="576" w:type="dxa"/>
-            <w:shd w:val="clear" w:color="auto" w:fill="auto"/>
-            <w:vAlign w:val="center"/>
-          </w:tcPr>
-          <w:p>
-            <w:pPr>
-              <w:jc w:val="center"/>
-              <w:rPr>
-                <w:sz w:val="16"/>
-                <w:szCs w:val="16"/>
-              </w:rPr>
-            </w:pPr>
+            <w:shd w:val="clear" w:color="auto" w:fill="FF0000"/>
+            <w:vAlign w:val="center"/>
+          </w:tcPr>
+          <w:p>
+            <w:pPr>
+              <w:jc w:val="center"/>
+              <w:rPr>
+                <w:sz w:val="16"/>
+                <w:szCs w:val="16"/>
+              </w:rPr>
+            </w:pPr>
+            <w:r>
+              <w:rPr>
+                <w:sz w:val="16"/>
+                <w:szCs w:val="16"/>
+              </w:rPr>
+              <w:t>11</w:t>
+            </w:r>
           </w:p>
         </w:tc>
         <w:tc>
@@ -7130,7 +7153,7 @@
         <w:tc>
           <w:tcPr>
             <w:tcW w:w="576" w:type="dxa"/>
-            <w:shd w:val="clear" w:color="auto" w:fill="auto"/>
+            <w:shd w:val="clear" w:color="auto" w:fill="00B050"/>
             <w:vAlign w:val="center"/>
           </w:tcPr>
           <w:p>
@@ -7253,7 +7276,7 @@
         <w:tc>
           <w:tcPr>
             <w:tcW w:w="576" w:type="dxa"/>
-            <w:shd w:val="clear" w:color="auto" w:fill="auto"/>
+            <w:shd w:val="clear" w:color="auto" w:fill="00B050"/>
             <w:vAlign w:val="center"/>
           </w:tcPr>
           <w:p>
@@ -7376,7 +7399,7 @@
         <w:tc>
           <w:tcPr>
             <w:tcW w:w="576" w:type="dxa"/>
-            <w:shd w:val="clear" w:color="auto" w:fill="auto"/>
+            <w:shd w:val="clear" w:color="auto" w:fill="00B050"/>
             <w:vAlign w:val="center"/>
           </w:tcPr>
           <w:p>
@@ -7499,7 +7522,7 @@
         <w:tc>
           <w:tcPr>
             <w:tcW w:w="576" w:type="dxa"/>
-            <w:shd w:val="clear" w:color="auto" w:fill="auto"/>
+            <w:shd w:val="clear" w:color="auto" w:fill="00B050"/>
             <w:vAlign w:val="center"/>
           </w:tcPr>
           <w:p>
@@ -7622,7 +7645,7 @@
         <w:tc>
           <w:tcPr>
             <w:tcW w:w="576" w:type="dxa"/>
-            <w:shd w:val="clear" w:color="auto" w:fill="auto"/>
+            <w:shd w:val="clear" w:color="auto" w:fill="00B050"/>
             <w:vAlign w:val="center"/>
           </w:tcPr>
           <w:p>
@@ -7745,7 +7768,7 @@
         <w:tc>
           <w:tcPr>
             <w:tcW w:w="576" w:type="dxa"/>
-            <w:shd w:val="clear" w:color="auto" w:fill="auto"/>
+            <w:shd w:val="clear" w:color="auto" w:fill="00B050"/>
             <w:vAlign w:val="center"/>
           </w:tcPr>
           <w:p>
@@ -7915,11 +7938,9 @@
             <w:tcW w:w="5004" w:type="dxa"/>
           </w:tcPr>
           <w:p>
-            <w:proofErr w:type="spellStart"/>
             <w:r>
               <w:t>Trac</w:t>
             </w:r>
-            <w:proofErr w:type="spellEnd"/>
             <w:r>
               <w:t xml:space="preserve"> / SVN</w:t>
             </w:r>
@@ -8022,7 +8043,7 @@
         <w:tc>
           <w:tcPr>
             <w:tcW w:w="576" w:type="dxa"/>
-            <w:shd w:val="clear" w:color="auto" w:fill="auto"/>
+            <w:shd w:val="clear" w:color="auto" w:fill="00B050"/>
             <w:vAlign w:val="center"/>
           </w:tcPr>
           <w:p>
@@ -8073,17 +8094,8 @@
             <w:tcW w:w="5004" w:type="dxa"/>
           </w:tcPr>
           <w:p>
-            <w:bookmarkStart w:id="0" w:name="_GoBack" w:colFirst="4" w:colLast="4"/>
-            <w:r>
-              <w:t xml:space="preserve">   </w:t>
-            </w:r>
-            <w:proofErr w:type="spellStart"/>
-            <w:r>
-              <w:t>Trac</w:t>
-            </w:r>
-            <w:proofErr w:type="spellEnd"/>
-            <w:r>
-              <w:t xml:space="preserve"> site provides easy navigation</w:t>
+            <w:r>
+              <w:t xml:space="preserve">   Trac site provides easy navigation</w:t>
             </w:r>
           </w:p>
         </w:tc>
@@ -8157,7 +8169,7 @@
         <w:tc>
           <w:tcPr>
             <w:tcW w:w="576" w:type="dxa"/>
-            <w:shd w:val="clear" w:color="auto" w:fill="auto"/>
+            <w:shd w:val="clear" w:color="auto" w:fill="00B050"/>
             <w:vAlign w:val="center"/>
           </w:tcPr>
           <w:p>
@@ -8209,16 +8221,11 @@
           </w:tcPr>
           <w:p>
             <w:r>
-              <w:t xml:space="preserve">   </w:t>
-            </w:r>
-            <w:proofErr w:type="spellStart"/>
-            <w:r>
-              <w:t>T</w:t>
+              <w:t xml:space="preserve">   T</w:t>
             </w:r>
             <w:r>
               <w:t>rac</w:t>
             </w:r>
-            <w:proofErr w:type="spellEnd"/>
             <w:r>
               <w:t xml:space="preserve"> tickets are being used </w:t>
             </w:r>
@@ -8298,7 +8305,7 @@
         <w:tc>
           <w:tcPr>
             <w:tcW w:w="576" w:type="dxa"/>
-            <w:shd w:val="clear" w:color="auto" w:fill="auto"/>
+            <w:shd w:val="clear" w:color="auto" w:fill="00B050"/>
             <w:vAlign w:val="center"/>
           </w:tcPr>
           <w:p>
@@ -8424,7 +8431,7 @@
         <w:tc>
           <w:tcPr>
             <w:tcW w:w="576" w:type="dxa"/>
-            <w:shd w:val="clear" w:color="auto" w:fill="auto"/>
+            <w:shd w:val="clear" w:color="auto" w:fill="00B050"/>
             <w:vAlign w:val="center"/>
           </w:tcPr>
           <w:p>
@@ -8469,7 +8476,6 @@
           </w:p>
         </w:tc>
       </w:tr>
-      <w:bookmarkEnd w:id="0"/>
       <w:tr>
         <w:tc>
           <w:tcPr>
@@ -8572,7 +8578,7 @@
         <w:tc>
           <w:tcPr>
             <w:tcW w:w="576" w:type="dxa"/>
-            <w:shd w:val="clear" w:color="auto" w:fill="auto"/>
+            <w:shd w:val="clear" w:color="auto" w:fill="00B050"/>
             <w:vAlign w:val="center"/>
           </w:tcPr>
           <w:p>
@@ -8786,15 +8792,7 @@
         <w:spacing w:after="0" w:line="240" w:lineRule="auto"/>
       </w:pPr>
       <w:r>
-        <w:t xml:space="preserve">Coding Standard is not available in team’s </w:t>
-      </w:r>
-      <w:proofErr w:type="spellStart"/>
-      <w:r>
-        <w:t>Git</w:t>
-      </w:r>
-      <w:proofErr w:type="spellEnd"/>
-      <w:r>
-        <w:t xml:space="preserve"> repository. </w:t>
+        <w:t xml:space="preserve">Coding Standard is not available in team’s Git repository. </w:t>
       </w:r>
     </w:p>
     <w:p>
@@ -8807,15 +8805,7 @@
         <w:spacing w:after="0" w:line="240" w:lineRule="auto"/>
       </w:pPr>
       <w:r>
-        <w:t xml:space="preserve">No tickets (issues) have been used on team’s </w:t>
-      </w:r>
-      <w:proofErr w:type="spellStart"/>
-      <w:r>
-        <w:t>Github</w:t>
-      </w:r>
-      <w:proofErr w:type="spellEnd"/>
-      <w:r>
-        <w:t xml:space="preserve"> site. </w:t>
+        <w:t xml:space="preserve">No tickets (issues) have been used on team’s Github site. </w:t>
       </w:r>
     </w:p>
     <w:p>
@@ -8828,15 +8818,7 @@
         <w:spacing w:after="0" w:line="240" w:lineRule="auto"/>
       </w:pPr>
       <w:r>
-        <w:t xml:space="preserve">Wiki section of team’s </w:t>
-      </w:r>
-      <w:proofErr w:type="spellStart"/>
-      <w:r>
-        <w:t>Github</w:t>
-      </w:r>
-      <w:proofErr w:type="spellEnd"/>
-      <w:r>
-        <w:t xml:space="preserve"> site should contain contact information for team members. </w:t>
+        <w:t xml:space="preserve">Wiki section of team’s Github site should contain contact information for team members. </w:t>
       </w:r>
     </w:p>
     <w:p>
@@ -8903,6 +8885,34 @@
       <w:r>
         <w:t xml:space="preserve">No risks or issues are identified and one risk was removed. Once a risk is identified it should remain identified but its status should be changed once the risks trigger date has passed. </w:t>
       </w:r>
+    </w:p>
+    <w:p>
+      <w:pPr>
+        <w:pStyle w:val="ListParagraph"/>
+        <w:numPr>
+          <w:ilvl w:val="0"/>
+          <w:numId w:val="2"/>
+        </w:numPr>
+        <w:spacing w:after="0" w:line="240" w:lineRule="auto"/>
+      </w:pPr>
+      <w:r>
+        <w:t xml:space="preserve">Effort and Size Estimates and Actual Values have been removed from MS Project Plan for some reason. </w:t>
+      </w:r>
+    </w:p>
+    <w:p>
+      <w:pPr>
+        <w:pStyle w:val="ListParagraph"/>
+        <w:numPr>
+          <w:ilvl w:val="0"/>
+          <w:numId w:val="2"/>
+        </w:numPr>
+        <w:spacing w:after="0" w:line="240" w:lineRule="auto"/>
+      </w:pPr>
+      <w:r>
+        <w:t xml:space="preserve">See CodeAudit1.docx for additional information. </w:t>
+      </w:r>
+      <w:bookmarkStart w:id="0" w:name="_GoBack"/>
+      <w:bookmarkEnd w:id="0"/>
     </w:p>
     <w:sectPr>
       <w:pgSz w:w="12240" w:h="15840"/>

</xml_diff>